<commit_message>
edited order of authors
</commit_message>
<xml_diff>
--- a/docs/projectsummary.docx
+++ b/docs/projectsummary.docx
@@ -39,7 +39,7 @@
           <w:szCs w:val="32"/>
           <w:lang w:val="en-CA"/>
         </w:rPr>
-        <w:t>Killer Robot Game</w:t>
+        <w:t>Manhattan Massacre</w:t>
       </w:r>
     </w:p>
     <w:p>
@@ -86,7 +86,7 @@
           <w:b/>
           <w:lang w:val="en-CA"/>
         </w:rPr>
-        <w:t xml:space="preserve">Brett </w:t>
+        <w:t xml:space="preserve">Gideon Richter, Brett </w:t>
       </w:r>
       <w:proofErr w:type="spellStart"/>
       <w:r>
@@ -102,7 +102,7 @@
           <w:b/>
           <w:lang w:val="en-CA"/>
         </w:rPr>
-        <w:t>, Sean Herridge-Berry, Michelle Le, Gideon Richter</w:t>
+        <w:t>, Michelle Le, Sean Herridge-Berry</w:t>
       </w:r>
     </w:p>
     <w:p>
@@ -115,6 +115,8 @@
           <w:lang w:val="en-CA"/>
         </w:rPr>
       </w:pPr>
+      <w:bookmarkStart w:id="0" w:name="_GoBack"/>
+      <w:bookmarkEnd w:id="0"/>
     </w:p>
     <w:p>
       <w:pPr>
@@ -516,8 +518,6 @@
           <w:lang w:val="en-CA"/>
         </w:rPr>
       </w:pPr>
-      <w:bookmarkStart w:id="0" w:name="_GoBack"/>
-      <w:bookmarkEnd w:id="0"/>
     </w:p>
     <w:sectPr>
       <w:pgSz w:w="12240" w:h="15840"/>

</xml_diff>